<commit_message>
updated the appendix with new data form images
</commit_message>
<xml_diff>
--- a/storage/SABLE_DataFormInstructions.docx
+++ b/storage/SABLE_DataFormInstructions.docx
@@ -557,8 +557,6 @@
         </w:rPr>
         <w:tab/>
       </w:r>
-      <w:bookmarkStart w:id="0" w:name="_GoBack"/>
-      <w:bookmarkEnd w:id="0"/>
     </w:p>
     <w:p>
       <w:pPr>
@@ -798,9 +796,7 @@
                     </w:r>
                     <w:r>
                       <w:rPr>
-                        <w:b/>
                         <w:sz w:val="20"/>
-                        <w:u w:val="single"/>
                       </w:rPr>
                       <w:t>last trap is deployed.</w:t>
                     </w:r>
@@ -835,19 +831,13 @@
                       <w:ind w:left="58" w:right="182"/>
                     </w:pPr>
                     <w:r>
-                      <w:t>Record the time the</w:t>
+                      <w:t xml:space="preserve">Record the time </w:t>
+                    </w:r>
+                    <w:r>
+                      <w:t>the first trap is deployed.</w:t>
                     </w:r>
                     <w:r>
                       <w:t xml:space="preserve"> </w:t>
-                    </w:r>
-                    <w:r>
-                      <w:rPr>
-                        <w:u w:val="single"/>
-                      </w:rPr>
-                      <w:t>first trap is deployed</w:t>
-                    </w:r>
-                    <w:r>
-                      <w:t xml:space="preserve">. </w:t>
                     </w:r>
                     <w:r>
                       <w:t xml:space="preserve">Traps should never be towed but vessels may tow the anchor prior to actually setting the string and the first trap may be snapped to the groundline </w:t>
@@ -981,7 +971,7 @@
           <w:lang w:bidi="ar-SA"/>
         </w:rPr>
         <w:pict>
-          <v:shape id="_x0000_s1147" type="#_x0000_t32" style="position:absolute;left:0;text-align:left;margin-left:125.35pt;margin-top:6.3pt;width:191pt;height:32.05pt;flip:x y;z-index:251645952" o:connectortype="straight">
+          <v:shape id="_x0000_s1147" type="#_x0000_t32" style="position:absolute;left:0;text-align:left;margin-left:125.35pt;margin-top:6.3pt;width:191pt;height:32.05pt;flip:x y;z-index:251645952" o:connectortype="straight" strokecolor="#0070c0">
             <v:stroke endarrow="block"/>
           </v:shape>
         </w:pict>
@@ -1005,7 +995,7 @@
           <w:lang w:bidi="ar-SA"/>
         </w:rPr>
         <w:pict>
-          <v:shape id="_x0000_s1149" type="#_x0000_t32" style="position:absolute;left:0;text-align:left;margin-left:118.65pt;margin-top:5.8pt;width:194.9pt;height:30.95pt;flip:x y;z-index:251649024" o:connectortype="straight">
+          <v:shape id="_x0000_s1149" type="#_x0000_t32" style="position:absolute;left:0;text-align:left;margin-left:119.95pt;margin-top:5.8pt;width:194.9pt;height:30.95pt;flip:x y;z-index:251649024" o:connectortype="straight" strokecolor="#0070c0">
             <v:stroke endarrow="block"/>
           </v:shape>
         </w:pict>
@@ -1076,7 +1066,7 @@
           <w:lang w:bidi="ar-SA"/>
         </w:rPr>
         <w:pict>
-          <v:shape id="_x0000_s1148" type="#_x0000_t32" style="position:absolute;left:0;text-align:left;margin-left:293.95pt;margin-top:21.6pt;width:23.1pt;height:.9pt;flip:x;z-index:251646976" o:connectortype="straight">
+          <v:shape id="_x0000_s1148" type="#_x0000_t32" style="position:absolute;left:0;text-align:left;margin-left:293.95pt;margin-top:21.6pt;width:23.1pt;height:.9pt;flip:x;z-index:251646976" o:connectortype="straight" strokecolor="#0070c0">
             <v:stroke endarrow="block"/>
           </v:shape>
         </w:pict>
@@ -1115,7 +1105,7 @@
           <w:lang w:bidi="ar-SA"/>
         </w:rPr>
         <w:pict>
-          <v:shape id="_x0000_s1215" type="#_x0000_t32" style="position:absolute;left:0;text-align:left;margin-left:129.8pt;margin-top:16pt;width:186.1pt;height:30.55pt;flip:x y;z-index:251682816" o:connectortype="straight">
+          <v:shape id="_x0000_s1215" type="#_x0000_t32" style="position:absolute;left:0;text-align:left;margin-left:129.8pt;margin-top:16pt;width:186.1pt;height:30.55pt;flip:x y;z-index:251682816" o:connectortype="straight" strokecolor="#0070c0">
             <v:stroke endarrow="block"/>
           </v:shape>
         </w:pict>
@@ -1144,6 +1134,8 @@
           <w:sz w:val="28"/>
         </w:rPr>
       </w:pPr>
+      <w:bookmarkStart w:id="0" w:name="_GoBack"/>
+      <w:bookmarkEnd w:id="0"/>
     </w:p>
     <w:p>
       <w:pPr>
@@ -1163,7 +1155,7 @@
           <w:lang w:bidi="ar-SA"/>
         </w:rPr>
         <w:pict>
-          <v:shape id="_x0000_s1151" type="#_x0000_t32" style="position:absolute;left:0;text-align:left;margin-left:292.5pt;margin-top:.2pt;width:22.35pt;height:10.75pt;flip:x y;z-index:251651072" o:connectortype="straight">
+          <v:shape id="_x0000_s1151" type="#_x0000_t32" style="position:absolute;left:0;text-align:left;margin-left:292.5pt;margin-top:.2pt;width:22.35pt;height:10.75pt;flip:x y;z-index:251651072" o:connectortype="straight" strokecolor="#0070c0">
             <v:stroke endarrow="block"/>
           </v:shape>
         </w:pict>
@@ -1187,7 +1179,7 @@
           <w:lang w:bidi="ar-SA"/>
         </w:rPr>
         <w:pict>
-          <v:shape id="_x0000_s1150" type="#_x0000_t32" style="position:absolute;left:0;text-align:left;margin-left:100.95pt;margin-top:11.95pt;width:215.95pt;height:57.45pt;flip:x y;z-index:251650048" o:connectortype="straight">
+          <v:shape id="_x0000_s1150" type="#_x0000_t32" style="position:absolute;left:0;text-align:left;margin-left:100.95pt;margin-top:11.95pt;width:215.95pt;height:57.45pt;flip:x y;z-index:251650048" o:connectortype="straight" strokecolor="#0070c0">
             <v:stroke endarrow="block"/>
           </v:shape>
         </w:pict>
@@ -8514,7 +8506,7 @@
 </file>
 
 <file path=customXml/itemProps1.xml><?xml version="1.0" encoding="utf-8"?>
-<ds:datastoreItem xmlns:ds="http://schemas.openxmlformats.org/officeDocument/2006/customXml" ds:itemID="{81062991-CA2E-4195-953D-7DB03CAB0A9D}">
+<ds:datastoreItem xmlns:ds="http://schemas.openxmlformats.org/officeDocument/2006/customXml" ds:itemID="{C2044BF0-DD22-46EF-8B9E-248B9860F3B4}">
   <ds:schemaRefs>
     <ds:schemaRef ds:uri="http://schemas.openxmlformats.org/officeDocument/2006/bibliography"/>
   </ds:schemaRefs>

</xml_diff>

<commit_message>
updated appendix B with new data form images
</commit_message>
<xml_diff>
--- a/storage/SABLE_DataFormInstructions.docx
+++ b/storage/SABLE_DataFormInstructions.docx
@@ -1134,8 +1134,6 @@
           <w:sz w:val="28"/>
         </w:rPr>
       </w:pPr>
-      <w:bookmarkStart w:id="0" w:name="_GoBack"/>
-      <w:bookmarkEnd w:id="0"/>
     </w:p>
     <w:p>
       <w:pPr>
@@ -1415,6 +1413,7 @@
         <w:rPr>
           <w:rFonts w:ascii="Symbol" w:hAnsi="Symbol"/>
           <w:noProof/>
+          <w:color w:val="0070C0"/>
           <w:lang w:bidi="ar-SA"/>
         </w:rPr>
         <w:drawing>
@@ -1481,6 +1480,7 @@
       <w:r>
         <w:rPr>
           <w:rFonts w:ascii="Symbol" w:hAnsi="Symbol"/>
+          <w:color w:val="0070C0"/>
         </w:rPr>
         <w:t></w:t>
       </w:r>
@@ -4498,10 +4498,11 @@
           <w:rFonts w:ascii="Cambria"/>
           <w:b/>
           <w:noProof/>
+          <w:color w:val="0070C0"/>
           <w:lang w:bidi="ar-SA"/>
         </w:rPr>
         <w:pict>
-          <v:shape id="_x0000_s1199" type="#_x0000_t32" style="position:absolute;left:0;text-align:left;margin-left:249.2pt;margin-top:12.15pt;width:65.35pt;height:9.1pt;flip:x;z-index:251667456" o:connectortype="straight">
+          <v:shape id="_x0000_s1199" type="#_x0000_t32" style="position:absolute;left:0;text-align:left;margin-left:249.2pt;margin-top:12.15pt;width:65.35pt;height:9.1pt;flip:x;z-index:251667456" o:connectortype="straight" strokecolor="#0070c0">
             <v:stroke endarrow="block"/>
           </v:shape>
         </w:pict>
@@ -4544,11 +4545,12 @@
           <w:rFonts w:ascii="Cambria"/>
           <w:b/>
           <w:noProof/>
+          <w:color w:val="0070C0"/>
           <w:sz w:val="28"/>
           <w:lang w:bidi="ar-SA"/>
         </w:rPr>
         <w:pict>
-          <v:shape id="_x0000_s1200" type="#_x0000_t32" style="position:absolute;left:0;text-align:left;margin-left:28pt;margin-top:7.9pt;width:284.55pt;height:108.45pt;flip:x;z-index:251668480" o:connectortype="straight">
+          <v:shape id="_x0000_s1200" type="#_x0000_t32" style="position:absolute;left:0;text-align:left;margin-left:28pt;margin-top:7.9pt;width:284.55pt;height:108.45pt;flip:x;z-index:251668480" o:connectortype="straight" strokecolor="#0070c0">
             <v:stroke endarrow="block"/>
           </v:shape>
         </w:pict>
@@ -4584,7 +4586,7 @@
           <w:lang w:bidi="ar-SA"/>
         </w:rPr>
         <w:pict>
-          <v:shape id="_x0000_s1206" type="#_x0000_t32" style="position:absolute;left:0;text-align:left;margin-left:95.15pt;margin-top:12.3pt;width:221.15pt;height:77.7pt;flip:x;z-index:251673600" o:connectortype="straight">
+          <v:shape id="_x0000_s1206" type="#_x0000_t32" style="position:absolute;left:0;text-align:left;margin-left:95.15pt;margin-top:12.3pt;width:221.15pt;height:77.7pt;flip:x;z-index:251673600" o:connectortype="straight" strokecolor="#0070c0">
             <v:stroke endarrow="block"/>
           </v:shape>
         </w:pict>
@@ -4698,7 +4700,7 @@
           <w:lang w:bidi="ar-SA"/>
         </w:rPr>
         <w:pict>
-          <v:shape id="_x0000_s1201" type="#_x0000_t32" style="position:absolute;left:0;text-align:left;margin-left:-8.45pt;margin-top:10.15pt;width:322.15pt;height:48.8pt;flip:x;z-index:251669504" o:connectortype="straight">
+          <v:shape id="_x0000_s1201" type="#_x0000_t32" style="position:absolute;left:0;text-align:left;margin-left:-8.45pt;margin-top:10.15pt;width:322.15pt;height:48.8pt;flip:x;z-index:251669504" o:connectortype="straight" strokecolor="#0070c0">
             <v:stroke endarrow="block"/>
           </v:shape>
         </w:pict>
@@ -4775,7 +4777,7 @@
           <w:lang w:bidi="ar-SA"/>
         </w:rPr>
         <w:pict>
-          <v:shape id="_x0000_s1216" type="#_x0000_t32" style="position:absolute;left:0;text-align:left;margin-left:51.55pt;margin-top:11.75pt;width:262.15pt;height:.05pt;flip:x;z-index:251683840" o:connectortype="straight">
+          <v:shape id="_x0000_s1216" type="#_x0000_t32" style="position:absolute;left:0;text-align:left;margin-left:51.55pt;margin-top:11.75pt;width:262.15pt;height:.05pt;flip:x;z-index:251683840" o:connectortype="straight" strokecolor="#0070c0">
             <v:stroke endarrow="block"/>
           </v:shape>
         </w:pict>
@@ -4846,7 +4848,7 @@
           <w:lang w:bidi="ar-SA"/>
         </w:rPr>
         <w:pict>
-          <v:shape id="_x0000_s1202" type="#_x0000_t32" style="position:absolute;left:0;text-align:left;margin-left:282.75pt;margin-top:2.05pt;width:32.75pt;height:.65pt;flip:x;z-index:251670528" o:connectortype="straight">
+          <v:shape id="_x0000_s1202" type="#_x0000_t32" style="position:absolute;left:0;text-align:left;margin-left:282.75pt;margin-top:2.05pt;width:32.75pt;height:.65pt;flip:x;z-index:251670528" o:connectortype="straight" strokecolor="#0070c0">
             <v:stroke endarrow="block"/>
           </v:shape>
         </w:pict>
@@ -4860,7 +4862,7 @@
           <w:lang w:bidi="ar-SA"/>
         </w:rPr>
         <w:pict>
-          <v:shape id="_x0000_s1198" type="#_x0000_t32" style="position:absolute;left:0;text-align:left;margin-left:181.7pt;margin-top:9.95pt;width:130.95pt;height:45.85pt;flip:x y;z-index:251666432" o:connectortype="straight">
+          <v:shape id="_x0000_s1198" type="#_x0000_t32" style="position:absolute;left:0;text-align:left;margin-left:181.7pt;margin-top:9.95pt;width:130.95pt;height:45.85pt;flip:x y;z-index:251666432" o:connectortype="straight" strokecolor="#0070c0">
             <v:stroke endarrow="block"/>
           </v:shape>
         </w:pict>
@@ -4920,7 +4922,7 @@
           <w:lang w:bidi="ar-SA"/>
         </w:rPr>
         <w:pict>
-          <v:shape id="_x0000_s1195" type="#_x0000_t32" style="position:absolute;left:0;text-align:left;margin-left:282pt;margin-top:11.6pt;width:33.8pt;height:98.85pt;flip:x y;z-index:251663360" o:connectortype="straight">
+          <v:shape id="_x0000_s1195" type="#_x0000_t32" style="position:absolute;left:0;text-align:left;margin-left:282pt;margin-top:11.6pt;width:33.8pt;height:98.85pt;flip:x y;z-index:251663360" o:connectortype="straight" strokecolor="#0070c0">
             <v:stroke endarrow="block"/>
           </v:shape>
         </w:pict>
@@ -4945,7 +4947,7 @@
           <w:lang w:bidi="ar-SA"/>
         </w:rPr>
         <w:pict>
-          <v:shape id="_x0000_s1196" type="#_x0000_t32" style="position:absolute;left:0;text-align:left;margin-left:268.3pt;margin-top:5.8pt;width:44.65pt;height:122.45pt;flip:x y;z-index:251664384" o:connectortype="straight">
+          <v:shape id="_x0000_s1196" type="#_x0000_t32" style="position:absolute;left:0;text-align:left;margin-left:268.3pt;margin-top:5.8pt;width:44.65pt;height:122.45pt;flip:x y;z-index:251664384" o:connectortype="straight" strokecolor="#0070c0">
             <v:stroke endarrow="block"/>
           </v:shape>
         </w:pict>
@@ -4981,7 +4983,7 @@
           <w:lang w:bidi="ar-SA"/>
         </w:rPr>
         <w:pict>
-          <v:shape id="_x0000_s1197" type="#_x0000_t32" style="position:absolute;left:0;text-align:left;margin-left:250.3pt;margin-top:13.2pt;width:62.6pt;height:107.5pt;flip:x y;z-index:251665408" o:connectortype="straight">
+          <v:shape id="_x0000_s1197" type="#_x0000_t32" style="position:absolute;left:0;text-align:left;margin-left:250.3pt;margin-top:13.2pt;width:62.6pt;height:107.5pt;flip:x y;z-index:251665408" o:connectortype="straight" strokecolor="#0070c0">
             <v:stroke endarrow="block"/>
           </v:shape>
         </w:pict>
@@ -5108,7 +5110,7 @@
           <w:lang w:bidi="ar-SA"/>
         </w:rPr>
         <w:pict>
-          <v:shape id="_x0000_s1205" type="#_x0000_t32" style="position:absolute;left:0;text-align:left;margin-left:68.7pt;margin-top:3.4pt;width:6pt;height:24.9pt;flip:x y;z-index:251672576" o:connectortype="straight">
+          <v:shape id="_x0000_s1205" type="#_x0000_t32" style="position:absolute;left:0;text-align:left;margin-left:68.7pt;margin-top:3.4pt;width:6pt;height:24.9pt;flip:x y;z-index:251672576" o:connectortype="straight" strokecolor="#0070c0">
             <v:stroke endarrow="block"/>
           </v:shape>
         </w:pict>
@@ -5708,6 +5710,8 @@
         </w:rPr>
         <w:t>blank.</w:t>
       </w:r>
+      <w:bookmarkStart w:id="0" w:name="_GoBack"/>
+      <w:bookmarkEnd w:id="0"/>
     </w:p>
     <w:p>
       <w:pPr>
@@ -7069,8 +7073,8 @@
   <w:abstractNum w:abstractNumId="0" w15:restartNumberingAfterBreak="0">
     <w:nsid w:val="1D410BAD"/>
     <w:multiLevelType w:val="hybridMultilevel"/>
-    <w:tmpl w:val="2BCA6F86"/>
-    <w:lvl w:ilvl="0" w:tplc="C282912C">
+    <w:tmpl w:val="CEB80C28"/>
+    <w:lvl w:ilvl="0" w:tplc="AAAAA89C">
       <w:numFmt w:val="bullet"/>
       <w:lvlText w:val=""/>
       <w:lvlJc w:val="left"/>
@@ -7079,6 +7083,7 @@
       </w:pPr>
       <w:rPr>
         <w:rFonts w:ascii="Symbol" w:eastAsia="Symbol" w:hAnsi="Symbol" w:cs="Symbol" w:hint="default"/>
+        <w:color w:val="0070C0"/>
         <w:w w:val="100"/>
         <w:sz w:val="22"/>
         <w:szCs w:val="22"/>
@@ -7417,8 +7422,8 @@
   <w:abstractNum w:abstractNumId="3" w15:restartNumberingAfterBreak="0">
     <w:nsid w:val="4BB3581D"/>
     <w:multiLevelType w:val="hybridMultilevel"/>
-    <w:tmpl w:val="256624EA"/>
-    <w:lvl w:ilvl="0" w:tplc="70F62B06">
+    <w:tmpl w:val="7C22C712"/>
+    <w:lvl w:ilvl="0" w:tplc="E384E764">
       <w:numFmt w:val="bullet"/>
       <w:lvlText w:val=""/>
       <w:lvlJc w:val="left"/>
@@ -7427,19 +7432,21 @@
       </w:pPr>
       <w:rPr>
         <w:rFonts w:hint="default"/>
+        <w:color w:val="0070C0"/>
         <w:w w:val="99"/>
         <w:lang w:val="en-US" w:eastAsia="en-US" w:bidi="en-US"/>
       </w:rPr>
     </w:lvl>
-    <w:lvl w:ilvl="1" w:tplc="EF04EFBC">
+    <w:lvl w:ilvl="1" w:tplc="B290AD8C">
       <w:numFmt w:val="bullet"/>
       <w:lvlText w:val="o"/>
       <w:lvlJc w:val="left"/>
       <w:pPr>
-        <w:ind w:left="8922" w:hanging="360"/>
+        <w:ind w:left="6750" w:hanging="360"/>
       </w:pPr>
       <w:rPr>
         <w:rFonts w:ascii="Courier New" w:eastAsia="Courier New" w:hAnsi="Courier New" w:cs="Courier New" w:hint="default"/>
+        <w:color w:val="0070C0"/>
         <w:w w:val="99"/>
         <w:sz w:val="20"/>
         <w:szCs w:val="20"/>
@@ -7534,8 +7541,8 @@
   <w:abstractNum w:abstractNumId="4" w15:restartNumberingAfterBreak="0">
     <w:nsid w:val="5F5A3A88"/>
     <w:multiLevelType w:val="hybridMultilevel"/>
-    <w:tmpl w:val="5C6E61F6"/>
-    <w:lvl w:ilvl="0" w:tplc="9CAE4D64">
+    <w:tmpl w:val="870C7544"/>
+    <w:lvl w:ilvl="0" w:tplc="A08A35E2">
       <w:numFmt w:val="bullet"/>
       <w:lvlText w:val=""/>
       <w:lvlJc w:val="left"/>
@@ -7544,13 +7551,14 @@
       </w:pPr>
       <w:rPr>
         <w:rFonts w:ascii="Symbol" w:eastAsia="Symbol" w:hAnsi="Symbol" w:cs="Symbol" w:hint="default"/>
+        <w:color w:val="0070C0"/>
         <w:w w:val="100"/>
         <w:sz w:val="22"/>
         <w:szCs w:val="22"/>
         <w:lang w:val="en-US" w:eastAsia="en-US" w:bidi="en-US"/>
       </w:rPr>
     </w:lvl>
-    <w:lvl w:ilvl="1" w:tplc="5568CD48">
+    <w:lvl w:ilvl="1" w:tplc="33A6BA76">
       <w:numFmt w:val="bullet"/>
       <w:lvlText w:val="o"/>
       <w:lvlJc w:val="left"/>
@@ -7559,13 +7567,14 @@
       </w:pPr>
       <w:rPr>
         <w:rFonts w:ascii="Courier New" w:eastAsia="Courier New" w:hAnsi="Courier New" w:cs="Courier New" w:hint="default"/>
+        <w:color w:val="0070C0"/>
         <w:w w:val="100"/>
         <w:sz w:val="22"/>
         <w:szCs w:val="22"/>
         <w:lang w:val="en-US" w:eastAsia="en-US" w:bidi="en-US"/>
       </w:rPr>
     </w:lvl>
-    <w:lvl w:ilvl="2" w:tplc="BB52AC32">
+    <w:lvl w:ilvl="2" w:tplc="129AEEEA">
       <w:numFmt w:val="bullet"/>
       <w:lvlText w:val=""/>
       <w:lvlJc w:val="left"/>
@@ -7574,6 +7583,7 @@
       </w:pPr>
       <w:rPr>
         <w:rFonts w:ascii="Wingdings" w:eastAsia="Wingdings" w:hAnsi="Wingdings" w:cs="Wingdings" w:hint="default"/>
+        <w:color w:val="0070C0"/>
         <w:w w:val="99"/>
         <w:sz w:val="20"/>
         <w:szCs w:val="20"/>
@@ -8506,7 +8516,7 @@
 </file>
 
 <file path=customXml/itemProps1.xml><?xml version="1.0" encoding="utf-8"?>
-<ds:datastoreItem xmlns:ds="http://schemas.openxmlformats.org/officeDocument/2006/customXml" ds:itemID="{C2044BF0-DD22-46EF-8B9E-248B9860F3B4}">
+<ds:datastoreItem xmlns:ds="http://schemas.openxmlformats.org/officeDocument/2006/customXml" ds:itemID="{BD5A1B4A-3082-40CB-B668-E7FAB2F5280E}">
   <ds:schemaRefs>
     <ds:schemaRef ds:uri="http://schemas.openxmlformats.org/officeDocument/2006/bibliography"/>
   </ds:schemaRefs>

</xml_diff>